<commit_message>
Some additions to description of Question 3a
</commit_message>
<xml_diff>
--- a/Q3/Q3-a.docx
+++ b/Q3/Q3-a.docx
@@ -102,8 +102,106 @@
       </w:r>
     </w:p>
     <w:p>
-      <w:r>
-        <w:t xml:space="preserve"> F</w:t>
+      <w:pPr>
+        <w:jc w:val="both"/>
+      </w:pPr>
+      <w:r>
+        <w:t xml:space="preserve">     </w:t>
+      </w:r>
+      <w:r>
+        <w:t xml:space="preserve"> </w:t>
+      </w:r>
+      <w:r>
+        <w:t>For a different variation in the 12-pulse rectifiers, thyristors can be used instead of diodes.</w:t>
+      </w:r>
+      <w:r>
+        <w:t xml:space="preserve"> </w:t>
+      </w:r>
+      <w:r>
+        <w:t xml:space="preserve">When thyristors are used, average voltage of output will decrease </w:t>
+      </w:r>
+      <w:r>
+        <w:t>depending on firing angle</w:t>
+      </w:r>
+      <w:r>
+        <w:t xml:space="preserve"> </w:t>
+      </w:r>
+      <w:r>
+        <w:t xml:space="preserve">compared to </w:t>
+      </w:r>
+      <w:r>
+        <w:t>using</w:t>
+      </w:r>
+      <w:r>
+        <w:t xml:space="preserve"> diodes.Morover,</w:t>
+      </w:r>
+      <w:r>
+        <w:t xml:space="preserve"> </w:t>
+      </w:r>
+      <w:r>
+        <w:t>t</w:t>
+      </w:r>
+      <w:r>
+        <w:t>hyristor rectifiers are partially controlled</w:t>
+      </w:r>
+      <w:r>
+        <w:t>,whereas d</w:t>
+      </w:r>
+      <w:r>
+        <w:t>iodes are not controlled</w:t>
+      </w:r>
+      <w:r>
+        <w:t>.</w:t>
+      </w:r>
+      <w:r>
+        <w:t xml:space="preserve"> </w:t>
+      </w:r>
+      <w:r>
+        <w:t>We can control output voltage</w:t>
+      </w:r>
+      <w:r>
+        <w:t xml:space="preserve"> by just changing the firing angle</w:t>
+      </w:r>
+      <w:r>
+        <w:t xml:space="preserve"> of thristor. </w:t>
+      </w:r>
+      <w:r>
+        <w:t>Thus,</w:t>
+      </w:r>
+      <w:r>
+        <w:t xml:space="preserve"> </w:t>
+      </w:r>
+      <w:r>
+        <w:t>thyristors are</w:t>
+      </w:r>
+      <w:r>
+        <w:t xml:space="preserve"> good device</w:t>
+      </w:r>
+      <w:r>
+        <w:t>s</w:t>
+      </w:r>
+      <w:r>
+        <w:t xml:space="preserve"> for controlling purpose</w:t>
+      </w:r>
+      <w:r>
+        <w:t>.</w:t>
+      </w:r>
+      <w:r>
+        <w:t xml:space="preserve"> </w:t>
+      </w:r>
+    </w:p>
+    <w:p>
+      <w:pPr>
+        <w:jc w:val="both"/>
+      </w:pPr>
+      <w:r>
+        <w:t xml:space="preserve"> </w:t>
+      </w:r>
+      <w:r>
+        <w:t xml:space="preserve">    </w:t>
+      </w:r>
+      <w:r>
+        <w:t>F</w:t>
       </w:r>
       <w:r>
         <w:t xml:space="preserve">or another version of 12-pulse rectifier instead of </w:t>
@@ -112,15 +210,36 @@
         <w:t>delta-connected primary winding</w:t>
       </w:r>
       <w:r>
-        <w:t>,wye</w:t>
-      </w:r>
-      <w:r>
-        <w:t>-c</w:t>
+        <w:t>,</w:t>
+      </w:r>
+      <w:r>
+        <w:t xml:space="preserve"> </w:t>
+      </w:r>
+      <w:r>
+        <w:t>wye</w:t>
+      </w:r>
+      <w:r>
+        <w:t>-</w:t>
+      </w:r>
+      <w:r>
+        <w:t>c</w:t>
+      </w:r>
+      <w:r>
+        <w:t>onnection is used in primary side.</w:t>
+      </w:r>
+      <w:r>
+        <w:t>There is a phase shift between primary side(wye connec</w:t>
       </w:r>
       <w:bookmarkStart w:id="0" w:name="_GoBack"/>
       <w:bookmarkEnd w:id="0"/>
       <w:r>
-        <w:t>onnection is used in primary side.</w:t>
+        <w:t>tion) and secondary side(delta connection) by 30</w:t>
+      </w:r>
+      <w:r>
+        <w:t>°</w:t>
+      </w:r>
+      <w:r>
+        <w:t>.</w:t>
       </w:r>
     </w:p>
     <w:sectPr>

</xml_diff>